<commit_message>
change elicitation proof data
</commit_message>
<xml_diff>
--- a/SRS/TT2L_G03_SRS.docx
+++ b/SRS/TT2L_G03_SRS.docx
@@ -1,6 +1,6 @@
 
 <file path=word/document.xml><?xml version="1.0" encoding="utf-8"?>
-<w:document xmlns:wpc="http://schemas.microsoft.com/office/word/2010/wordprocessingCanvas" xmlns:cx="http://schemas.microsoft.com/office/drawing/2014/chartex" xmlns:cx1="http://schemas.microsoft.com/office/drawing/2015/9/8/chartex" xmlns:cx2="http://schemas.microsoft.com/office/drawing/2015/10/21/chartex" xmlns:cx3="http://schemas.microsoft.com/office/drawing/2016/5/9/chartex" xmlns:cx4="http://schemas.microsoft.com/office/drawing/2016/5/10/chartex" xmlns:cx5="http://schemas.microsoft.com/office/drawing/2016/5/11/chartex" xmlns:cx6="http://schemas.microsoft.com/office/drawing/2016/5/12/chartex" xmlns:cx7="http://schemas.microsoft.com/office/drawing/2016/5/13/chartex" xmlns:cx8="http://schemas.microsoft.com/office/drawing/2016/5/14/chartex" xmlns:mc="http://schemas.openxmlformats.org/markup-compatibility/2006" xmlns:aink="http://schemas.microsoft.com/office/drawing/2016/ink" xmlns:am3d="http://schemas.microsoft.com/office/drawing/2017/model3d" xmlns:o="urn:schemas-microsoft-com:office:office" xmlns:oel="http://schemas.microsoft.com/office/2019/extlst" xmlns:r="http://schemas.openxmlformats.org/officeDocument/2006/relationships" xmlns:m="http://schemas.openxmlformats.org/officeDocument/2006/math" xmlns:v="urn:schemas-microsoft-com:vml" xmlns:wp14="http://schemas.microsoft.com/office/word/2010/wordprocessingDrawing" xmlns:wp="http://schemas.openxmlformats.org/drawingml/2006/wordprocessingDrawing" xmlns:w10="urn:schemas-microsoft-com:office:word" xmlns:w="http://schemas.openxmlformats.org/wordprocessingml/2006/main" xmlns:w14="http://schemas.microsoft.com/office/word/2010/wordml" xmlns:w15="http://schemas.microsoft.com/office/word/2012/wordml" xmlns:w16cex="http://schemas.microsoft.com/office/word/2018/wordml/cex" xmlns:w16cid="http://schemas.microsoft.com/office/word/2016/wordml/cid" xmlns:w16="http://schemas.microsoft.com/office/word/2018/wordml" xmlns:w16du="http://schemas.microsoft.com/office/word/2023/wordml/word16du" xmlns:w16sdtdh="http://schemas.microsoft.com/office/word/2020/wordml/sdtdatahash" xmlns:w16se="http://schemas.microsoft.com/office/word/2015/wordml/symex" xmlns:wpg="http://schemas.microsoft.com/office/word/2010/wordprocessingGroup" xmlns:wpi="http://schemas.microsoft.com/office/word/2010/wordprocessingInk" xmlns:wne="http://schemas.microsoft.com/office/word/2006/wordml" xmlns:wps="http://schemas.microsoft.com/office/word/2010/wordprocessingShape" mc:Ignorable="w14 w15 w16se w16cid w16 w16cex w16sdtdh w16du wp14">
+<w:document xmlns:wpc="http://schemas.microsoft.com/office/word/2010/wordprocessingCanvas" xmlns:cx="http://schemas.microsoft.com/office/drawing/2014/chartex" xmlns:cx1="http://schemas.microsoft.com/office/drawing/2015/9/8/chartex" xmlns:cx2="http://schemas.microsoft.com/office/drawing/2015/10/21/chartex" xmlns:cx3="http://schemas.microsoft.com/office/drawing/2016/5/9/chartex" xmlns:cx4="http://schemas.microsoft.com/office/drawing/2016/5/10/chartex" xmlns:cx5="http://schemas.microsoft.com/office/drawing/2016/5/11/chartex" xmlns:cx6="http://schemas.microsoft.com/office/drawing/2016/5/12/chartex" xmlns:cx7="http://schemas.microsoft.com/office/drawing/2016/5/13/chartex" xmlns:cx8="http://schemas.microsoft.com/office/drawing/2016/5/14/chartex" xmlns:mc="http://schemas.openxmlformats.org/markup-compatibility/2006" xmlns:aink="http://schemas.microsoft.com/office/drawing/2016/ink" xmlns:am3d="http://schemas.microsoft.com/office/drawing/2017/model3d" xmlns:o="urn:schemas-microsoft-com:office:office" xmlns:oel="http://schemas.microsoft.com/office/2019/extlst" xmlns:r="http://schemas.openxmlformats.org/officeDocument/2006/relationships" xmlns:m="http://schemas.openxmlformats.org/officeDocument/2006/math" xmlns:v="urn:schemas-microsoft-com:vml" xmlns:wp14="http://schemas.microsoft.com/office/word/2010/wordprocessingDrawing" xmlns:wp="http://schemas.openxmlformats.org/drawingml/2006/wordprocessingDrawing" xmlns:w10="urn:schemas-microsoft-com:office:word" xmlns:w="http://schemas.openxmlformats.org/wordprocessingml/2006/main" xmlns:w14="http://schemas.microsoft.com/office/word/2010/wordml" xmlns:w15="http://schemas.microsoft.com/office/word/2012/wordml" xmlns:w16cex="http://schemas.microsoft.com/office/word/2018/wordml/cex" xmlns:w16cid="http://schemas.microsoft.com/office/word/2016/wordml/cid" xmlns:w16="http://schemas.microsoft.com/office/word/2018/wordml" xmlns:w16du="http://schemas.microsoft.com/office/word/2023/wordml/word16du" xmlns:w16sdtdh="http://schemas.microsoft.com/office/word/2020/wordml/sdtdatahash" xmlns:w16sdtfl="http://schemas.microsoft.com/office/word/2024/wordml/sdtformatlock" xmlns:w16se="http://schemas.microsoft.com/office/word/2015/wordml/symex" xmlns:wpg="http://schemas.microsoft.com/office/word/2010/wordprocessingGroup" xmlns:wpi="http://schemas.microsoft.com/office/word/2010/wordprocessingInk" xmlns:wne="http://schemas.microsoft.com/office/word/2006/wordml" xmlns:wps="http://schemas.microsoft.com/office/word/2010/wordprocessingShape" mc:Ignorable="w14 w15 w16se w16cid w16 w16cex w16sdtdh w16sdtfl w16du wp14">
   <w:body>
     <w:p>
       <w:pPr>
@@ -75,7 +75,10 @@
         <w:pStyle w:val="ListNumber"/>
       </w:pPr>
       <w:r>
-        <w:t>1.2 Scope</w:t>
+        <w:t xml:space="preserve">1.2 </w:t>
+      </w:r>
+      <w:r>
+        <w:t>Scope</w:t>
       </w:r>
     </w:p>
     <w:p>
@@ -214,7 +217,10 @@
     </w:p>
     <w:p>
       <w:r>
-        <w:t>The purpose of this document is to outline the software requirements for the development of a Campus Ride-Sharing Platform integrated with the university's parking system and digital ID verification. This platform is targeted at MMU students, staff, and faculty members to facilitate safe, efficient, and eco-friendly commuting on campus.</w:t>
+        <w:t xml:space="preserve">The purpose of this document is to outline the software requirements for the development of a Campus Ride-Sharing Platform integrated with the </w:t>
+      </w:r>
+      <w:r>
+        <w:t>university's parking system and digital ID verification. This platform is targeted at MMU students, staff, and faculty members to facilitate safe, efficient, and eco-friendly commuting on campus.</w:t>
       </w:r>
     </w:p>
     <w:p>
@@ -271,18 +277,12 @@
     </w:p>
     <w:p>
       <w:r>
-        <w:t>2</w:t>
-      </w:r>
-      <w:r>
-        <w:t>. MMU Digital Identity Policy</w:t>
+        <w:t>2. MMU Digital Identity Policy</w:t>
       </w:r>
     </w:p>
     <w:p>
       <w:r>
-        <w:t>3</w:t>
-      </w:r>
-      <w:r>
-        <w:t>. CSE6224 Course Lecture Materials and Project Guidelines</w:t>
+        <w:t>3. CSE6224 Course Lecture Materials and Project Guidelines</w:t>
       </w:r>
     </w:p>
     <w:sectPr>
@@ -296,7 +296,7 @@
 </file>
 
 <file path=word/numbering.xml><?xml version="1.0" encoding="utf-8"?>
-<w:numbering xmlns:wpc="http://schemas.microsoft.com/office/word/2010/wordprocessingCanvas" xmlns:cx="http://schemas.microsoft.com/office/drawing/2014/chartex" xmlns:cx1="http://schemas.microsoft.com/office/drawing/2015/9/8/chartex" xmlns:cx2="http://schemas.microsoft.com/office/drawing/2015/10/21/chartex" xmlns:cx3="http://schemas.microsoft.com/office/drawing/2016/5/9/chartex" xmlns:cx4="http://schemas.microsoft.com/office/drawing/2016/5/10/chartex" xmlns:cx5="http://schemas.microsoft.com/office/drawing/2016/5/11/chartex" xmlns:cx6="http://schemas.microsoft.com/office/drawing/2016/5/12/chartex" xmlns:cx7="http://schemas.microsoft.com/office/drawing/2016/5/13/chartex" xmlns:cx8="http://schemas.microsoft.com/office/drawing/2016/5/14/chartex" xmlns:mc="http://schemas.openxmlformats.org/markup-compatibility/2006" xmlns:aink="http://schemas.microsoft.com/office/drawing/2016/ink" xmlns:am3d="http://schemas.microsoft.com/office/drawing/2017/model3d" xmlns:o="urn:schemas-microsoft-com:office:office" xmlns:oel="http://schemas.microsoft.com/office/2019/extlst" xmlns:r="http://schemas.openxmlformats.org/officeDocument/2006/relationships" xmlns:m="http://schemas.openxmlformats.org/officeDocument/2006/math" xmlns:v="urn:schemas-microsoft-com:vml" xmlns:wp14="http://schemas.microsoft.com/office/word/2010/wordprocessingDrawing" xmlns:wp="http://schemas.openxmlformats.org/drawingml/2006/wordprocessingDrawing" xmlns:w10="urn:schemas-microsoft-com:office:word" xmlns:w="http://schemas.openxmlformats.org/wordprocessingml/2006/main" xmlns:w14="http://schemas.microsoft.com/office/word/2010/wordml" xmlns:w15="http://schemas.microsoft.com/office/word/2012/wordml" xmlns:w16cex="http://schemas.microsoft.com/office/word/2018/wordml/cex" xmlns:w16cid="http://schemas.microsoft.com/office/word/2016/wordml/cid" xmlns:w16="http://schemas.microsoft.com/office/word/2018/wordml" xmlns:w16du="http://schemas.microsoft.com/office/word/2023/wordml/word16du" xmlns:w16sdtdh="http://schemas.microsoft.com/office/word/2020/wordml/sdtdatahash" xmlns:w16se="http://schemas.microsoft.com/office/word/2015/wordml/symex" xmlns:wpg="http://schemas.microsoft.com/office/word/2010/wordprocessingGroup" xmlns:wpi="http://schemas.microsoft.com/office/word/2010/wordprocessingInk" xmlns:wne="http://schemas.microsoft.com/office/word/2006/wordml" xmlns:wps="http://schemas.microsoft.com/office/word/2010/wordprocessingShape" mc:Ignorable="w14 w15 w16se w16cid w16 w16cex w16sdtdh w16du wp14">
+<w:numbering xmlns:wpc="http://schemas.microsoft.com/office/word/2010/wordprocessingCanvas" xmlns:cx="http://schemas.microsoft.com/office/drawing/2014/chartex" xmlns:cx1="http://schemas.microsoft.com/office/drawing/2015/9/8/chartex" xmlns:cx2="http://schemas.microsoft.com/office/drawing/2015/10/21/chartex" xmlns:cx3="http://schemas.microsoft.com/office/drawing/2016/5/9/chartex" xmlns:cx4="http://schemas.microsoft.com/office/drawing/2016/5/10/chartex" xmlns:cx5="http://schemas.microsoft.com/office/drawing/2016/5/11/chartex" xmlns:cx6="http://schemas.microsoft.com/office/drawing/2016/5/12/chartex" xmlns:cx7="http://schemas.microsoft.com/office/drawing/2016/5/13/chartex" xmlns:cx8="http://schemas.microsoft.com/office/drawing/2016/5/14/chartex" xmlns:mc="http://schemas.openxmlformats.org/markup-compatibility/2006" xmlns:aink="http://schemas.microsoft.com/office/drawing/2016/ink" xmlns:am3d="http://schemas.microsoft.com/office/drawing/2017/model3d" xmlns:o="urn:schemas-microsoft-com:office:office" xmlns:oel="http://schemas.microsoft.com/office/2019/extlst" xmlns:r="http://schemas.openxmlformats.org/officeDocument/2006/relationships" xmlns:m="http://schemas.openxmlformats.org/officeDocument/2006/math" xmlns:v="urn:schemas-microsoft-com:vml" xmlns:wp14="http://schemas.microsoft.com/office/word/2010/wordprocessingDrawing" xmlns:wp="http://schemas.openxmlformats.org/drawingml/2006/wordprocessingDrawing" xmlns:w10="urn:schemas-microsoft-com:office:word" xmlns:w="http://schemas.openxmlformats.org/wordprocessingml/2006/main" xmlns:w14="http://schemas.microsoft.com/office/word/2010/wordml" xmlns:w15="http://schemas.microsoft.com/office/word/2012/wordml" xmlns:w16cex="http://schemas.microsoft.com/office/word/2018/wordml/cex" xmlns:w16cid="http://schemas.microsoft.com/office/word/2016/wordml/cid" xmlns:w16="http://schemas.microsoft.com/office/word/2018/wordml" xmlns:w16du="http://schemas.microsoft.com/office/word/2023/wordml/word16du" xmlns:w16sdtdh="http://schemas.microsoft.com/office/word/2020/wordml/sdtdatahash" xmlns:w16sdtfl="http://schemas.microsoft.com/office/word/2024/wordml/sdtformatlock" xmlns:w16se="http://schemas.microsoft.com/office/word/2015/wordml/symex" xmlns:wpg="http://schemas.microsoft.com/office/word/2010/wordprocessingGroup" xmlns:wpi="http://schemas.microsoft.com/office/word/2010/wordprocessingInk" xmlns:wne="http://schemas.microsoft.com/office/word/2006/wordml" xmlns:wps="http://schemas.microsoft.com/office/word/2010/wordprocessingShape" mc:Ignorable="w14 w15 w16se w16cid w16 w16cex w16sdtdh w16sdtfl w16du wp14">
   <w:abstractNum w:abstractNumId="0" w15:restartNumberingAfterBreak="0">
     <w:nsid w:val="FFFFFF7C"/>
     <w:multiLevelType w:val="singleLevel"/>
@@ -499,7 +499,7 @@
 </file>
 
 <file path=word/styles.xml><?xml version="1.0" encoding="utf-8"?>
-<w:styles xmlns:mc="http://schemas.openxmlformats.org/markup-compatibility/2006" xmlns:r="http://schemas.openxmlformats.org/officeDocument/2006/relationships" xmlns:w="http://schemas.openxmlformats.org/wordprocessingml/2006/main" xmlns:w14="http://schemas.microsoft.com/office/word/2010/wordml" xmlns:w15="http://schemas.microsoft.com/office/word/2012/wordml" xmlns:w16cex="http://schemas.microsoft.com/office/word/2018/wordml/cex" xmlns:w16cid="http://schemas.microsoft.com/office/word/2016/wordml/cid" xmlns:w16="http://schemas.microsoft.com/office/word/2018/wordml" xmlns:w16du="http://schemas.microsoft.com/office/word/2023/wordml/word16du" xmlns:w16sdtdh="http://schemas.microsoft.com/office/word/2020/wordml/sdtdatahash" xmlns:w16se="http://schemas.microsoft.com/office/word/2015/wordml/symex" mc:Ignorable="w14 w15 w16se w16cid w16 w16cex w16sdtdh w16du">
+<w:styles xmlns:mc="http://schemas.openxmlformats.org/markup-compatibility/2006" xmlns:r="http://schemas.openxmlformats.org/officeDocument/2006/relationships" xmlns:w="http://schemas.openxmlformats.org/wordprocessingml/2006/main" xmlns:w14="http://schemas.microsoft.com/office/word/2010/wordml" xmlns:w15="http://schemas.microsoft.com/office/word/2012/wordml" xmlns:w16cex="http://schemas.microsoft.com/office/word/2018/wordml/cex" xmlns:w16cid="http://schemas.microsoft.com/office/word/2016/wordml/cid" xmlns:w16="http://schemas.microsoft.com/office/word/2018/wordml" xmlns:w16du="http://schemas.microsoft.com/office/word/2023/wordml/word16du" xmlns:w16sdtdh="http://schemas.microsoft.com/office/word/2020/wordml/sdtdatahash" xmlns:w16sdtfl="http://schemas.microsoft.com/office/word/2024/wordml/sdtformatlock" xmlns:w16se="http://schemas.microsoft.com/office/word/2015/wordml/symex" mc:Ignorable="w14 w15 w16se w16cid w16 w16cex w16sdtdh w16sdtfl w16du">
   <w:docDefaults>
     <w:rPrDefault>
       <w:rPr>
@@ -10019,7 +10019,7 @@
       </w:tcPr>
     </w:tblStylePr>
   </w:style>
-  <w:style w:type="table" w:styleId="ColourfulShading">
+  <w:style w:type="table" w:styleId="ColorfulShading">
     <w:name w:val="Colorful Shading"/>
     <w:basedOn w:val="TableNormal"/>
     <w:uiPriority w:val="71"/>
@@ -10134,7 +10134,7 @@
       </w:rPr>
     </w:tblStylePr>
   </w:style>
-  <w:style w:type="table" w:styleId="ColourfulShadingAccent1">
+  <w:style w:type="table" w:styleId="ColorfulShading-Accent1">
     <w:name w:val="Colorful Shading Accent 1"/>
     <w:basedOn w:val="TableNormal"/>
     <w:uiPriority w:val="71"/>
@@ -10249,7 +10249,7 @@
       </w:rPr>
     </w:tblStylePr>
   </w:style>
-  <w:style w:type="table" w:styleId="ColourfulShadingAccent2">
+  <w:style w:type="table" w:styleId="ColorfulShading-Accent2">
     <w:name w:val="Colorful Shading Accent 2"/>
     <w:basedOn w:val="TableNormal"/>
     <w:uiPriority w:val="71"/>
@@ -10364,7 +10364,7 @@
       </w:rPr>
     </w:tblStylePr>
   </w:style>
-  <w:style w:type="table" w:styleId="ColourfulShadingAccent3">
+  <w:style w:type="table" w:styleId="ColorfulShading-Accent3">
     <w:name w:val="Colorful Shading Accent 3"/>
     <w:basedOn w:val="TableNormal"/>
     <w:uiPriority w:val="71"/>
@@ -10469,7 +10469,7 @@
       </w:tcPr>
     </w:tblStylePr>
   </w:style>
-  <w:style w:type="table" w:styleId="ColourfulShadingAccent4">
+  <w:style w:type="table" w:styleId="ColorfulShading-Accent4">
     <w:name w:val="Colorful Shading Accent 4"/>
     <w:basedOn w:val="TableNormal"/>
     <w:uiPriority w:val="71"/>
@@ -10584,7 +10584,7 @@
       </w:rPr>
     </w:tblStylePr>
   </w:style>
-  <w:style w:type="table" w:styleId="ColourfulShadingAccent5">
+  <w:style w:type="table" w:styleId="ColorfulShading-Accent5">
     <w:name w:val="Colorful Shading Accent 5"/>
     <w:basedOn w:val="TableNormal"/>
     <w:uiPriority w:val="71"/>
@@ -10699,7 +10699,7 @@
       </w:rPr>
     </w:tblStylePr>
   </w:style>
-  <w:style w:type="table" w:styleId="ColourfulShadingAccent6">
+  <w:style w:type="table" w:styleId="ColorfulShading-Accent6">
     <w:name w:val="Colorful Shading Accent 6"/>
     <w:basedOn w:val="TableNormal"/>
     <w:uiPriority w:val="71"/>
@@ -10814,7 +10814,7 @@
       </w:rPr>
     </w:tblStylePr>
   </w:style>
-  <w:style w:type="table" w:styleId="ColourfulList">
+  <w:style w:type="table" w:styleId="ColorfulList">
     <w:name w:val="Colorful List"/>
     <w:basedOn w:val="TableNormal"/>
     <w:uiPriority w:val="72"/>
@@ -10893,7 +10893,7 @@
       </w:tcPr>
     </w:tblStylePr>
   </w:style>
-  <w:style w:type="table" w:styleId="ColourfulListAccent1">
+  <w:style w:type="table" w:styleId="ColorfulList-Accent1">
     <w:name w:val="Colorful List Accent 1"/>
     <w:basedOn w:val="TableNormal"/>
     <w:uiPriority w:val="72"/>
@@ -10972,7 +10972,7 @@
       </w:tcPr>
     </w:tblStylePr>
   </w:style>
-  <w:style w:type="table" w:styleId="ColourfulListAccent2">
+  <w:style w:type="table" w:styleId="ColorfulList-Accent2">
     <w:name w:val="Colorful List Accent 2"/>
     <w:basedOn w:val="TableNormal"/>
     <w:uiPriority w:val="72"/>
@@ -11051,7 +11051,7 @@
       </w:tcPr>
     </w:tblStylePr>
   </w:style>
-  <w:style w:type="table" w:styleId="ColourfulListAccent3">
+  <w:style w:type="table" w:styleId="ColorfulList-Accent3">
     <w:name w:val="Colorful List Accent 3"/>
     <w:basedOn w:val="TableNormal"/>
     <w:uiPriority w:val="72"/>
@@ -11130,7 +11130,7 @@
       </w:tcPr>
     </w:tblStylePr>
   </w:style>
-  <w:style w:type="table" w:styleId="ColourfulListAccent4">
+  <w:style w:type="table" w:styleId="ColorfulList-Accent4">
     <w:name w:val="Colorful List Accent 4"/>
     <w:basedOn w:val="TableNormal"/>
     <w:uiPriority w:val="72"/>
@@ -11209,7 +11209,7 @@
       </w:tcPr>
     </w:tblStylePr>
   </w:style>
-  <w:style w:type="table" w:styleId="ColourfulListAccent5">
+  <w:style w:type="table" w:styleId="ColorfulList-Accent5">
     <w:name w:val="Colorful List Accent 5"/>
     <w:basedOn w:val="TableNormal"/>
     <w:uiPriority w:val="72"/>
@@ -11288,7 +11288,7 @@
       </w:tcPr>
     </w:tblStylePr>
   </w:style>
-  <w:style w:type="table" w:styleId="ColourfulListAccent6">
+  <w:style w:type="table" w:styleId="ColorfulList-Accent6">
     <w:name w:val="Colorful List Accent 6"/>
     <w:basedOn w:val="TableNormal"/>
     <w:uiPriority w:val="72"/>
@@ -11367,7 +11367,7 @@
       </w:tcPr>
     </w:tblStylePr>
   </w:style>
-  <w:style w:type="table" w:styleId="ColourfulGrid">
+  <w:style w:type="table" w:styleId="ColorfulGrid">
     <w:name w:val="Colorful Grid"/>
     <w:basedOn w:val="TableNormal"/>
     <w:uiPriority w:val="73"/>
@@ -11440,7 +11440,7 @@
       </w:tcPr>
     </w:tblStylePr>
   </w:style>
-  <w:style w:type="table" w:styleId="ColourfulGridAccent1">
+  <w:style w:type="table" w:styleId="ColorfulGrid-Accent1">
     <w:name w:val="Colorful Grid Accent 1"/>
     <w:basedOn w:val="TableNormal"/>
     <w:uiPriority w:val="73"/>
@@ -11513,7 +11513,7 @@
       </w:tcPr>
     </w:tblStylePr>
   </w:style>
-  <w:style w:type="table" w:styleId="ColourfulGridAccent2">
+  <w:style w:type="table" w:styleId="ColorfulGrid-Accent2">
     <w:name w:val="Colorful Grid Accent 2"/>
     <w:basedOn w:val="TableNormal"/>
     <w:uiPriority w:val="73"/>
@@ -11586,7 +11586,7 @@
       </w:tcPr>
     </w:tblStylePr>
   </w:style>
-  <w:style w:type="table" w:styleId="ColourfulGridAccent3">
+  <w:style w:type="table" w:styleId="ColorfulGrid-Accent3">
     <w:name w:val="Colorful Grid Accent 3"/>
     <w:basedOn w:val="TableNormal"/>
     <w:uiPriority w:val="73"/>
@@ -11659,7 +11659,7 @@
       </w:tcPr>
     </w:tblStylePr>
   </w:style>
-  <w:style w:type="table" w:styleId="ColourfulGridAccent4">
+  <w:style w:type="table" w:styleId="ColorfulGrid-Accent4">
     <w:name w:val="Colorful Grid Accent 4"/>
     <w:basedOn w:val="TableNormal"/>
     <w:uiPriority w:val="73"/>
@@ -11732,7 +11732,7 @@
       </w:tcPr>
     </w:tblStylePr>
   </w:style>
-  <w:style w:type="table" w:styleId="ColourfulGridAccent5">
+  <w:style w:type="table" w:styleId="ColorfulGrid-Accent5">
     <w:name w:val="Colorful Grid Accent 5"/>
     <w:basedOn w:val="TableNormal"/>
     <w:uiPriority w:val="73"/>
@@ -11805,7 +11805,7 @@
       </w:tcPr>
     </w:tblStylePr>
   </w:style>
-  <w:style w:type="table" w:styleId="ColourfulGridAccent6">
+  <w:style w:type="table" w:styleId="ColorfulGrid-Accent6">
     <w:name w:val="Colorful Grid Accent 6"/>
     <w:basedOn w:val="TableNormal"/>
     <w:uiPriority w:val="73"/>

</xml_diff>

<commit_message>
Add video link into srs
</commit_message>
<xml_diff>
--- a/SRS/TT2L_G03_SRS.docx
+++ b/SRS/TT2L_G03_SRS.docx
@@ -278,6 +278,35 @@
           <w:rFonts w:ascii="Arial" w:hAnsi="Arial" w:cs="Arial"/>
         </w:rPr>
       </w:pPr>
+      <w:r>
+        <w:rPr>
+          <w:rFonts w:ascii="Arial" w:hAnsi="Arial" w:cs="Arial"/>
+        </w:rPr>
+        <w:t xml:space="preserve">Link for Presentation Video: </w:t>
+      </w:r>
+      <w:hyperlink r:id="rId9" w:history="1">
+        <w:r>
+          <w:rPr>
+            <w:rStyle w:val="Hyperlink"/>
+            <w:rFonts w:ascii="Arial" w:hAnsi="Arial" w:cs="Arial"/>
+          </w:rPr>
+          <w:t>Click</w:t>
+        </w:r>
+        <w:r>
+          <w:rPr>
+            <w:rStyle w:val="Hyperlink"/>
+            <w:rFonts w:ascii="Arial" w:hAnsi="Arial" w:cs="Arial"/>
+          </w:rPr>
+          <w:t xml:space="preserve"> </w:t>
+        </w:r>
+        <w:r>
+          <w:rPr>
+            <w:rStyle w:val="Hyperlink"/>
+            <w:rFonts w:ascii="Arial" w:hAnsi="Arial" w:cs="Arial"/>
+          </w:rPr>
+          <w:t>Here</w:t>
+        </w:r>
+      </w:hyperlink>
     </w:p>
     <w:p>
       <w:pPr>
@@ -706,6 +735,9 @@
                 </w:rPr>
                 <w:t>‬</w:t>
               </w:r>
+              <w:r>
+                <w:t>‬</w:t>
+              </w:r>
             </w:dir>
           </w:p>
         </w:tc>
@@ -988,6 +1020,9 @@
                 </w:rPr>
                 <w:t>‬</w:t>
               </w:r>
+              <w:r>
+                <w:t>‬</w:t>
+              </w:r>
             </w:dir>
           </w:p>
         </w:tc>
@@ -1061,6 +1096,10 @@
     <w:sdt>
       <w:sdtPr>
         <w:rPr>
+          <w:rFonts w:ascii="Times New Roman" w:eastAsia="Times New Roman" w:hAnsi="Times New Roman" w:cs="Times New Roman"/>
+          <w:b w:val="0"/>
+          <w:bCs w:val="0"/>
+          <w:color w:val="auto"/>
           <w:sz w:val="20"/>
           <w:szCs w:val="20"/>
         </w:rPr>
@@ -1072,9 +1111,7 @@
       </w:sdtPr>
       <w:sdtEndPr>
         <w:rPr>
-          <w:rFonts w:ascii="Times New Roman" w:eastAsia="Times New Roman" w:hAnsi="Times New Roman" w:cs="Times New Roman"/>
           <w:noProof/>
-          <w:color w:val="auto"/>
         </w:rPr>
       </w:sdtEndPr>
       <w:sdtContent>
@@ -1147,27 +1184,7 @@
                 <w:sz w:val="20"/>
                 <w:szCs w:val="20"/>
               </w:rPr>
-              <w:t>1. Intro</w:t>
-            </w:r>
-            <w:r>
-              <w:rPr>
-                <w:rStyle w:val="Hyperlink"/>
-                <w:rFonts w:ascii="Arial" w:eastAsiaTheme="majorEastAsia" w:hAnsi="Arial" w:cs="Arial"/>
-                <w:noProof/>
-                <w:sz w:val="20"/>
-                <w:szCs w:val="20"/>
-              </w:rPr>
-              <w:t>d</w:t>
-            </w:r>
-            <w:r>
-              <w:rPr>
-                <w:rStyle w:val="Hyperlink"/>
-                <w:rFonts w:ascii="Arial" w:eastAsiaTheme="majorEastAsia" w:hAnsi="Arial" w:cs="Arial"/>
-                <w:noProof/>
-                <w:sz w:val="20"/>
-                <w:szCs w:val="20"/>
-              </w:rPr>
-              <w:t>uction</w:t>
+              <w:t>1. Introduction</w:t>
             </w:r>
             <w:r>
               <w:rPr>
@@ -4671,6 +4688,7 @@
       </w:pPr>
       <w:bookmarkStart w:id="0" w:name="_Toc198935923"/>
       <w:r>
+        <w:lastRenderedPageBreak/>
         <w:t>1. Introduction</w:t>
       </w:r>
       <w:bookmarkEnd w:id="0"/>
@@ -5228,7 +5246,7 @@
                     <pic:cNvPicPr/>
                   </pic:nvPicPr>
                   <pic:blipFill>
-                    <a:blip r:embed="rId9"/>
+                    <a:blip r:embed="rId10"/>
                     <a:stretch>
                       <a:fillRect/>
                     </a:stretch>
@@ -5352,7 +5370,6 @@
         <w:rPr>
           <w:rFonts w:ascii="Arial" w:hAnsi="Arial" w:cs="Arial"/>
         </w:rPr>
-        <w:lastRenderedPageBreak/>
         <w:t>1.3.2 Product Functions</w:t>
       </w:r>
       <w:bookmarkEnd w:id="5"/>
@@ -5377,6 +5394,7 @@
           <w:b/>
           <w:bCs/>
         </w:rPr>
+        <w:lastRenderedPageBreak/>
         <w:t>Core Ride-Sharing Functions:</w:t>
       </w:r>
     </w:p>
@@ -5830,7 +5848,6 @@
         <w:rPr>
           <w:rFonts w:ascii="Arial" w:hAnsi="Arial" w:cs="Arial"/>
         </w:rPr>
-        <w:lastRenderedPageBreak/>
         <w:t>Allow campus account billing.</w:t>
       </w:r>
     </w:p>
@@ -5867,6 +5884,7 @@
         <w:rPr>
           <w:rFonts w:ascii="Arial" w:hAnsi="Arial" w:cs="Arial"/>
         </w:rPr>
+        <w:lastRenderedPageBreak/>
         <w:t>Include a cash toggle option (for some users, if it does not complicate the system or raise safety concerns).</w:t>
       </w:r>
     </w:p>
@@ -6256,7 +6274,6 @@
         <w:rPr>
           <w:rFonts w:ascii="Arial" w:hAnsi="Arial" w:cs="Arial"/>
         </w:rPr>
-        <w:lastRenderedPageBreak/>
         <w:t>Allow pre-booking of parking spots.</w:t>
       </w:r>
     </w:p>
@@ -6707,7 +6724,6 @@
         <w:rPr>
           <w:rFonts w:ascii="Arial" w:hAnsi="Arial" w:cs="Arial"/>
         </w:rPr>
-        <w:lastRenderedPageBreak/>
         <w:t>Manage in-app content and notifications.</w:t>
       </w:r>
     </w:p>
@@ -7039,34 +7055,34 @@
         <w:rPr>
           <w:rFonts w:ascii="Arial" w:hAnsi="Arial" w:cs="Arial"/>
         </w:rPr>
+        <w:t xml:space="preserve">1.3.3 </w:t>
+      </w:r>
+      <w:r>
+        <w:rPr>
+          <w:rFonts w:ascii="Arial" w:hAnsi="Arial" w:cs="Arial"/>
+        </w:rPr>
+        <w:t>User Characteristics</w:t>
+      </w:r>
+      <w:bookmarkEnd w:id="6"/>
+    </w:p>
+    <w:p>
+      <w:pPr>
+        <w:rPr>
+          <w:rFonts w:ascii="Arial" w:hAnsi="Arial" w:cs="Arial"/>
+        </w:rPr>
+      </w:pPr>
+    </w:p>
+    <w:p>
+      <w:pPr>
+        <w:rPr>
+          <w:rFonts w:ascii="Arial" w:eastAsia="Cambria" w:hAnsi="Arial" w:cs="Arial"/>
+        </w:rPr>
+      </w:pPr>
+      <w:r>
+        <w:rPr>
+          <w:rFonts w:ascii="Arial" w:eastAsia="Cambria" w:hAnsi="Arial" w:cs="Arial"/>
+        </w:rPr>
         <w:lastRenderedPageBreak/>
-        <w:t xml:space="preserve">1.3.3 </w:t>
-      </w:r>
-      <w:r>
-        <w:rPr>
-          <w:rFonts w:ascii="Arial" w:hAnsi="Arial" w:cs="Arial"/>
-        </w:rPr>
-        <w:t>User Characteristics</w:t>
-      </w:r>
-      <w:bookmarkEnd w:id="6"/>
-    </w:p>
-    <w:p>
-      <w:pPr>
-        <w:rPr>
-          <w:rFonts w:ascii="Arial" w:hAnsi="Arial" w:cs="Arial"/>
-        </w:rPr>
-      </w:pPr>
-    </w:p>
-    <w:p>
-      <w:pPr>
-        <w:rPr>
-          <w:rFonts w:ascii="Arial" w:eastAsia="Cambria" w:hAnsi="Arial" w:cs="Arial"/>
-        </w:rPr>
-      </w:pPr>
-      <w:r>
-        <w:rPr>
-          <w:rFonts w:ascii="Arial" w:eastAsia="Cambria" w:hAnsi="Arial" w:cs="Arial"/>
-        </w:rPr>
         <w:t xml:space="preserve">The </w:t>
       </w:r>
       <w:r>
@@ -7443,34 +7459,40 @@
         <w:rPr>
           <w:rFonts w:ascii="Arial" w:hAnsi="Arial" w:cs="Arial"/>
         </w:rPr>
+        <w:t>1.3.4 Limitations</w:t>
+      </w:r>
+      <w:bookmarkEnd w:id="7"/>
+    </w:p>
+    <w:p>
+      <w:pPr>
+        <w:rPr>
+          <w:rFonts w:ascii="Arial" w:hAnsi="Arial" w:cs="Arial"/>
+        </w:rPr>
+      </w:pPr>
+      <w:r>
+        <w:rPr>
+          <w:rFonts w:ascii="Arial" w:hAnsi="Arial" w:cs="Arial"/>
+        </w:rPr>
+        <w:t>The</w:t>
+      </w:r>
+      <w:r>
+        <w:rPr>
+          <w:rFonts w:ascii="Arial" w:hAnsi="Arial" w:cs="Arial"/>
+        </w:rPr>
+        <w:t xml:space="preserve"> Campus Ride-Sharing Platform with Parking System Integration</w:t>
+      </w:r>
+      <w:r>
+        <w:rPr>
+          <w:rFonts w:ascii="Arial" w:hAnsi="Arial" w:cs="Arial"/>
+        </w:rPr>
+        <w:t xml:space="preserve">, while designed to be a comprehensive solution for campus transportation, operates </w:t>
+      </w:r>
+      <w:r>
+        <w:rPr>
+          <w:rFonts w:ascii="Arial" w:hAnsi="Arial" w:cs="Arial"/>
+        </w:rPr>
         <w:lastRenderedPageBreak/>
-        <w:t>1.3.4 Limitations</w:t>
-      </w:r>
-      <w:bookmarkEnd w:id="7"/>
-    </w:p>
-    <w:p>
-      <w:pPr>
-        <w:rPr>
-          <w:rFonts w:ascii="Arial" w:hAnsi="Arial" w:cs="Arial"/>
-        </w:rPr>
-      </w:pPr>
-      <w:r>
-        <w:rPr>
-          <w:rFonts w:ascii="Arial" w:hAnsi="Arial" w:cs="Arial"/>
-        </w:rPr>
-        <w:t>The</w:t>
-      </w:r>
-      <w:r>
-        <w:rPr>
-          <w:rFonts w:ascii="Arial" w:hAnsi="Arial" w:cs="Arial"/>
-        </w:rPr>
-        <w:t xml:space="preserve"> Campus Ride-Sharing Platform with Parking System Integration</w:t>
-      </w:r>
-      <w:r>
-        <w:rPr>
-          <w:rFonts w:ascii="Arial" w:hAnsi="Arial" w:cs="Arial"/>
-        </w:rPr>
-        <w:t>, while designed to be a comprehensive solution for campus transportation, operates within certain defined boundaries and dependencies that inherently limit its scope and functionality.</w:t>
+        <w:t>within certain defined boundaries and dependencies that inherently limit its scope and functionality.</w:t>
       </w:r>
     </w:p>
     <w:p>
@@ -7801,35 +7823,35 @@
         <w:rPr>
           <w:rFonts w:ascii="Arial" w:hAnsi="Arial" w:cs="Arial"/>
         </w:rPr>
+        <w:t xml:space="preserve">1.4 </w:t>
+      </w:r>
+      <w:r>
+        <w:rPr>
+          <w:rFonts w:ascii="Arial" w:hAnsi="Arial" w:cs="Arial"/>
+        </w:rPr>
+        <w:t>Definitions</w:t>
+      </w:r>
+      <w:bookmarkEnd w:id="8"/>
+    </w:p>
+    <w:p>
+      <w:pPr>
+        <w:rPr>
+          <w:rFonts w:ascii="Arial" w:hAnsi="Arial" w:cs="Arial"/>
+        </w:rPr>
+      </w:pPr>
+    </w:p>
+    <w:p>
+      <w:pPr>
+        <w:pStyle w:val="NormalWeb"/>
+        <w:rPr>
+          <w:rFonts w:ascii="Arial" w:hAnsi="Arial" w:cs="Arial"/>
+        </w:rPr>
+      </w:pPr>
+      <w:r>
+        <w:rPr>
+          <w:rFonts w:ascii="Arial" w:hAnsi="Arial" w:cs="Arial"/>
+        </w:rPr>
         <w:lastRenderedPageBreak/>
-        <w:t xml:space="preserve">1.4 </w:t>
-      </w:r>
-      <w:r>
-        <w:rPr>
-          <w:rFonts w:ascii="Arial" w:hAnsi="Arial" w:cs="Arial"/>
-        </w:rPr>
-        <w:t>Definitions</w:t>
-      </w:r>
-      <w:bookmarkEnd w:id="8"/>
-    </w:p>
-    <w:p>
-      <w:pPr>
-        <w:rPr>
-          <w:rFonts w:ascii="Arial" w:hAnsi="Arial" w:cs="Arial"/>
-        </w:rPr>
-      </w:pPr>
-    </w:p>
-    <w:p>
-      <w:pPr>
-        <w:pStyle w:val="NormalWeb"/>
-        <w:rPr>
-          <w:rFonts w:ascii="Arial" w:hAnsi="Arial" w:cs="Arial"/>
-        </w:rPr>
-      </w:pPr>
-      <w:r>
-        <w:rPr>
-          <w:rFonts w:ascii="Arial" w:hAnsi="Arial" w:cs="Arial"/>
-        </w:rPr>
         <w:t>To ensure a shared understanding among all stakeholders of the Campus Ride-Sharing Platform with Parking System Integration Parking application, the following key terms and concepts are defined:</w:t>
       </w:r>
     </w:p>
@@ -8061,14 +8083,7 @@
         <w:rPr>
           <w:rFonts w:ascii="Arial" w:hAnsi="Arial" w:cs="Arial"/>
         </w:rPr>
-        <w:t xml:space="preserve"> Essential or basic features that users expect as a minimum standard. Their absence causes dissatisfaction, but their presence does not significantly increase satisfaction beyond a neutral level. Examples include safety features </w:t>
-      </w:r>
-      <w:r>
-        <w:rPr>
-          <w:rFonts w:ascii="Arial" w:hAnsi="Arial" w:cs="Arial"/>
-        </w:rPr>
-        <w:lastRenderedPageBreak/>
-        <w:t>(SOS button, trusted contacts), MMU ID login access, and real-time parking spot information.</w:t>
+        <w:t xml:space="preserve"> Essential or basic features that users expect as a minimum standard. Their absence causes dissatisfaction, but their presence does not significantly increase satisfaction beyond a neutral level. Examples include safety features (SOS button, trusted contacts), MMU ID login access, and real-time parking spot information.</w:t>
       </w:r>
     </w:p>
     <w:p>
@@ -8387,6 +8402,7 @@
           <w:rStyle w:val="Strong"/>
           <w:rFonts w:ascii="Arial" w:hAnsi="Arial" w:cs="Arial"/>
         </w:rPr>
+        <w:lastRenderedPageBreak/>
         <w:t>Non-Functional Requirements:</w:t>
       </w:r>
       <w:r>
@@ -9198,7 +9214,7 @@
         </w:rPr>
         <w:t xml:space="preserve">. International Organization for Standardization. </w:t>
       </w:r>
-      <w:hyperlink r:id="rId10" w:tgtFrame="_blank" w:history="1">
+      <w:hyperlink r:id="rId11" w:tgtFrame="_blank" w:history="1">
         <w:r>
           <w:rPr>
             <w:rStyle w:val="Hyperlink"/>
@@ -9368,7 +9384,7 @@
         </w:rPr>
         <w:t xml:space="preserve">. Google. </w:t>
       </w:r>
-      <w:hyperlink r:id="rId11" w:tgtFrame="_blank" w:history="1">
+      <w:hyperlink r:id="rId12" w:tgtFrame="_blank" w:history="1">
         <w:r>
           <w:rPr>
             <w:rStyle w:val="Hyperlink"/>
@@ -9417,7 +9433,7 @@
         </w:rPr>
         <w:t xml:space="preserve">. Apple. </w:t>
       </w:r>
-      <w:hyperlink r:id="rId12" w:tgtFrame="_blank" w:history="1">
+      <w:hyperlink r:id="rId13" w:tgtFrame="_blank" w:history="1">
         <w:r>
           <w:rPr>
             <w:rStyle w:val="Hyperlink"/>
@@ -9465,7 +9481,7 @@
         </w:rPr>
         <w:t xml:space="preserve">. </w:t>
       </w:r>
-      <w:hyperlink r:id="rId13" w:tgtFrame="_blank" w:history="1">
+      <w:hyperlink r:id="rId14" w:tgtFrame="_blank" w:history="1">
         <w:r>
           <w:rPr>
             <w:rStyle w:val="Hyperlink"/>
@@ -9513,7 +9529,7 @@
         </w:rPr>
         <w:t xml:space="preserve">. </w:t>
       </w:r>
-      <w:hyperlink r:id="rId14" w:tgtFrame="_blank" w:history="1">
+      <w:hyperlink r:id="rId15" w:tgtFrame="_blank" w:history="1">
         <w:r>
           <w:rPr>
             <w:rStyle w:val="Hyperlink"/>
@@ -9561,7 +9577,7 @@
         </w:rPr>
         <w:t xml:space="preserve">. Docker. </w:t>
       </w:r>
-      <w:hyperlink r:id="rId15" w:tgtFrame="_blank" w:history="1">
+      <w:hyperlink r:id="rId16" w:tgtFrame="_blank" w:history="1">
         <w:r>
           <w:rPr>
             <w:rStyle w:val="Hyperlink"/>
@@ -10829,7 +10845,7 @@
                     <pic:cNvPicPr/>
                   </pic:nvPicPr>
                   <pic:blipFill>
-                    <a:blip r:embed="rId16"/>
+                    <a:blip r:embed="rId17"/>
                     <a:stretch>
                       <a:fillRect/>
                     </a:stretch>
@@ -11998,7 +12014,7 @@
                     </pic:cNvPicPr>
                   </pic:nvPicPr>
                   <pic:blipFill>
-                    <a:blip r:embed="rId17">
+                    <a:blip r:embed="rId18">
                       <a:extLst>
                         <a:ext uri="{28A0092B-C50C-407E-A947-70E740481C1C}">
                           <a14:useLocalDpi xmlns:a14="http://schemas.microsoft.com/office/drawing/2010/main" val="0"/>
@@ -12550,7 +12566,7 @@
                     </pic:cNvPicPr>
                   </pic:nvPicPr>
                   <pic:blipFill>
-                    <a:blip r:embed="rId18">
+                    <a:blip r:embed="rId19">
                       <a:extLst>
                         <a:ext uri="{28A0092B-C50C-407E-A947-70E740481C1C}">
                           <a14:useLocalDpi xmlns:a14="http://schemas.microsoft.com/office/drawing/2010/main" val="0"/>
@@ -13140,7 +13156,7 @@
                     </pic:cNvPicPr>
                   </pic:nvPicPr>
                   <pic:blipFill>
-                    <a:blip r:embed="rId19">
+                    <a:blip r:embed="rId20">
                       <a:extLst>
                         <a:ext uri="{28A0092B-C50C-407E-A947-70E740481C1C}">
                           <a14:useLocalDpi xmlns:a14="http://schemas.microsoft.com/office/drawing/2010/main" val="0"/>
@@ -13762,7 +13778,7 @@
                     </pic:cNvPicPr>
                   </pic:nvPicPr>
                   <pic:blipFill>
-                    <a:blip r:embed="rId20">
+                    <a:blip r:embed="rId21">
                       <a:extLst>
                         <a:ext uri="{28A0092B-C50C-407E-A947-70E740481C1C}">
                           <a14:useLocalDpi xmlns:a14="http://schemas.microsoft.com/office/drawing/2010/main" val="0"/>
@@ -14312,7 +14328,7 @@
                     </pic:cNvPicPr>
                   </pic:nvPicPr>
                   <pic:blipFill>
-                    <a:blip r:embed="rId21">
+                    <a:blip r:embed="rId22">
                       <a:extLst>
                         <a:ext uri="{28A0092B-C50C-407E-A947-70E740481C1C}">
                           <a14:useLocalDpi xmlns:a14="http://schemas.microsoft.com/office/drawing/2010/main" val="0"/>
@@ -15031,7 +15047,7 @@
                     </pic:cNvPicPr>
                   </pic:nvPicPr>
                   <pic:blipFill>
-                    <a:blip r:embed="rId22">
+                    <a:blip r:embed="rId23">
                       <a:extLst>
                         <a:ext uri="{28A0092B-C50C-407E-A947-70E740481C1C}">
                           <a14:useLocalDpi xmlns:a14="http://schemas.microsoft.com/office/drawing/2010/main" val="0"/>
@@ -15604,7 +15620,7 @@
                     </pic:cNvPicPr>
                   </pic:nvPicPr>
                   <pic:blipFill>
-                    <a:blip r:embed="rId23">
+                    <a:blip r:embed="rId24">
                       <a:extLst>
                         <a:ext uri="{28A0092B-C50C-407E-A947-70E740481C1C}">
                           <a14:useLocalDpi xmlns:a14="http://schemas.microsoft.com/office/drawing/2010/main" val="0"/>
@@ -16244,7 +16260,7 @@
                     </pic:cNvPicPr>
                   </pic:nvPicPr>
                   <pic:blipFill>
-                    <a:blip r:embed="rId24">
+                    <a:blip r:embed="rId25">
                       <a:extLst>
                         <a:ext uri="{28A0092B-C50C-407E-A947-70E740481C1C}">
                           <a14:useLocalDpi xmlns:a14="http://schemas.microsoft.com/office/drawing/2010/main" val="0"/>
@@ -16798,7 +16814,7 @@
                     </pic:cNvPicPr>
                   </pic:nvPicPr>
                   <pic:blipFill>
-                    <a:blip r:embed="rId25">
+                    <a:blip r:embed="rId26">
                       <a:extLst>
                         <a:ext uri="{28A0092B-C50C-407E-A947-70E740481C1C}">
                           <a14:useLocalDpi xmlns:a14="http://schemas.microsoft.com/office/drawing/2010/main" val="0"/>
@@ -17505,7 +17521,7 @@
                     </pic:cNvPicPr>
                   </pic:nvPicPr>
                   <pic:blipFill>
-                    <a:blip r:embed="rId26">
+                    <a:blip r:embed="rId27">
                       <a:extLst>
                         <a:ext uri="{28A0092B-C50C-407E-A947-70E740481C1C}">
                           <a14:useLocalDpi xmlns:a14="http://schemas.microsoft.com/office/drawing/2010/main" val="0"/>
@@ -18264,7 +18280,7 @@
                     </pic:cNvPicPr>
                   </pic:nvPicPr>
                   <pic:blipFill>
-                    <a:blip r:embed="rId27">
+                    <a:blip r:embed="rId28">
                       <a:extLst>
                         <a:ext uri="{28A0092B-C50C-407E-A947-70E740481C1C}">
                           <a14:useLocalDpi xmlns:a14="http://schemas.microsoft.com/office/drawing/2010/main" val="0"/>
@@ -18908,7 +18924,7 @@
                     </pic:cNvPicPr>
                   </pic:nvPicPr>
                   <pic:blipFill>
-                    <a:blip r:embed="rId28">
+                    <a:blip r:embed="rId29">
                       <a:extLst>
                         <a:ext uri="{28A0092B-C50C-407E-A947-70E740481C1C}">
                           <a14:useLocalDpi xmlns:a14="http://schemas.microsoft.com/office/drawing/2010/main" val="0"/>
@@ -19522,7 +19538,7 @@
                     </pic:cNvPicPr>
                   </pic:nvPicPr>
                   <pic:blipFill>
-                    <a:blip r:embed="rId29">
+                    <a:blip r:embed="rId30">
                       <a:extLst>
                         <a:ext uri="{28A0092B-C50C-407E-A947-70E740481C1C}">
                           <a14:useLocalDpi xmlns:a14="http://schemas.microsoft.com/office/drawing/2010/main" val="0"/>
@@ -20092,7 +20108,7 @@
                     </pic:cNvPicPr>
                   </pic:nvPicPr>
                   <pic:blipFill>
-                    <a:blip r:embed="rId30">
+                    <a:blip r:embed="rId31">
                       <a:extLst>
                         <a:ext uri="{28A0092B-C50C-407E-A947-70E740481C1C}">
                           <a14:useLocalDpi xmlns:a14="http://schemas.microsoft.com/office/drawing/2010/main" val="0"/>
@@ -20669,7 +20685,7 @@
                     </pic:cNvPicPr>
                   </pic:nvPicPr>
                   <pic:blipFill>
-                    <a:blip r:embed="rId31">
+                    <a:blip r:embed="rId32">
                       <a:extLst>
                         <a:ext uri="{28A0092B-C50C-407E-A947-70E740481C1C}">
                           <a14:useLocalDpi xmlns:a14="http://schemas.microsoft.com/office/drawing/2010/main" val="0"/>
@@ -21203,7 +21219,7 @@
                     </pic:cNvPicPr>
                   </pic:nvPicPr>
                   <pic:blipFill>
-                    <a:blip r:embed="rId32">
+                    <a:blip r:embed="rId33">
                       <a:extLst>
                         <a:ext uri="{28A0092B-C50C-407E-A947-70E740481C1C}">
                           <a14:useLocalDpi xmlns:a14="http://schemas.microsoft.com/office/drawing/2010/main" val="0"/>
@@ -21811,7 +21827,7 @@
                     </pic:cNvPicPr>
                   </pic:nvPicPr>
                   <pic:blipFill>
-                    <a:blip r:embed="rId33">
+                    <a:blip r:embed="rId34">
                       <a:extLst>
                         <a:ext uri="{28A0092B-C50C-407E-A947-70E740481C1C}">
                           <a14:useLocalDpi xmlns:a14="http://schemas.microsoft.com/office/drawing/2010/main" val="0"/>
@@ -22408,7 +22424,7 @@
                     </pic:cNvPicPr>
                   </pic:nvPicPr>
                   <pic:blipFill>
-                    <a:blip r:embed="rId34">
+                    <a:blip r:embed="rId35">
                       <a:extLst>
                         <a:ext uri="{28A0092B-C50C-407E-A947-70E740481C1C}">
                           <a14:useLocalDpi xmlns:a14="http://schemas.microsoft.com/office/drawing/2010/main" val="0"/>
@@ -22987,7 +23003,7 @@
                     </pic:cNvPicPr>
                   </pic:nvPicPr>
                   <pic:blipFill>
-                    <a:blip r:embed="rId35">
+                    <a:blip r:embed="rId36">
                       <a:extLst>
                         <a:ext uri="{28A0092B-C50C-407E-A947-70E740481C1C}">
                           <a14:useLocalDpi xmlns:a14="http://schemas.microsoft.com/office/drawing/2010/main" val="0"/>
@@ -23609,7 +23625,7 @@
                     </pic:cNvPicPr>
                   </pic:nvPicPr>
                   <pic:blipFill>
-                    <a:blip r:embed="rId36">
+                    <a:blip r:embed="rId37">
                       <a:extLst>
                         <a:ext uri="{28A0092B-C50C-407E-A947-70E740481C1C}">
                           <a14:useLocalDpi xmlns:a14="http://schemas.microsoft.com/office/drawing/2010/main" val="0"/>
@@ -28045,7 +28061,7 @@
                     </pic:cNvPicPr>
                   </pic:nvPicPr>
                   <pic:blipFill>
-                    <a:blip r:embed="rId37">
+                    <a:blip r:embed="rId38">
                       <a:extLst>
                         <a:ext uri="{28A0092B-C50C-407E-A947-70E740481C1C}">
                           <a14:useLocalDpi xmlns:a14="http://schemas.microsoft.com/office/drawing/2010/main" val="0"/>
@@ -31530,7 +31546,6 @@
           <w:bCs/>
           <w:lang w:val="en-MY"/>
         </w:rPr>
-        <w:lastRenderedPageBreak/>
         <w:t>Functional Testing</w:t>
       </w:r>
     </w:p>
@@ -31876,8 +31891,15 @@
           <w:rFonts w:ascii="Arial" w:eastAsia="Cambria" w:hAnsi="Arial" w:cs="Arial"/>
           <w:lang w:val="en-MY"/>
         </w:rPr>
+        <w:t xml:space="preserve">Load balancing and auto-scaling capabilities will be tested to verify the system can dynamically handle high concurrency (up to 5,000 users) without service </w:t>
+      </w:r>
+      <w:r>
+        <w:rPr>
+          <w:rFonts w:ascii="Arial" w:eastAsia="Cambria" w:hAnsi="Arial" w:cs="Arial"/>
+          <w:lang w:val="en-MY"/>
+        </w:rPr>
         <w:lastRenderedPageBreak/>
-        <w:t>Load balancing and auto-scaling capabilities will be tested to verify the system can dynamically handle high concurrency (up to 5,000 users) without service disruption.</w:t>
+        <w:t>disruption.</w:t>
       </w:r>
       <w:r>
         <w:rPr>
@@ -32192,7 +32214,6 @@
         <w:rPr>
           <w:rFonts w:ascii="Arial" w:hAnsi="Arial" w:cs="Arial"/>
         </w:rPr>
-        <w:lastRenderedPageBreak/>
         <w:t xml:space="preserve">4.2 </w:t>
       </w:r>
       <w:r>
@@ -32253,6 +32274,7 @@
                 <w:bCs/>
                 <w:lang w:val="en-MY"/>
               </w:rPr>
+              <w:lastRenderedPageBreak/>
               <w:t>Category</w:t>
             </w:r>
           </w:p>
@@ -34438,8 +34460,8 @@
       </w:pPr>
     </w:p>
     <w:sectPr>
-      <w:footerReference w:type="even" r:id="rId38"/>
-      <w:footerReference w:type="default" r:id="rId39"/>
+      <w:footerReference w:type="even" r:id="rId39"/>
+      <w:footerReference w:type="default" r:id="rId40"/>
       <w:pgSz w:w="12240" w:h="15840"/>
       <w:pgMar w:top="1440" w:right="1800" w:bottom="1440" w:left="1800" w:header="720" w:footer="720" w:gutter="0"/>
       <w:cols w:space="720"/>
@@ -50267,6 +50289,7 @@
   <w:style w:type="character" w:default="1" w:styleId="DefaultParagraphFont">
     <w:name w:val="Default Paragraph Font"/>
     <w:uiPriority w:val="1"/>
+    <w:semiHidden/>
     <w:unhideWhenUsed/>
   </w:style>
   <w:style w:type="table" w:default="1" w:styleId="TableNormal">
@@ -61369,6 +61392,30 @@
       <w:szCs w:val="20"/>
     </w:rPr>
   </w:style>
+  <w:style w:type="character" w:styleId="UnresolvedMention">
+    <w:name w:val="Unresolved Mention"/>
+    <w:basedOn w:val="DefaultParagraphFont"/>
+    <w:uiPriority w:val="99"/>
+    <w:semiHidden/>
+    <w:unhideWhenUsed/>
+    <w:rsid w:val="0060755B"/>
+    <w:rPr>
+      <w:color w:val="605E5C"/>
+      <w:shd w:val="clear" w:color="auto" w:fill="E1DFDD"/>
+    </w:rPr>
+  </w:style>
+  <w:style w:type="character" w:styleId="FollowedHyperlink">
+    <w:name w:val="FollowedHyperlink"/>
+    <w:basedOn w:val="DefaultParagraphFont"/>
+    <w:uiPriority w:val="99"/>
+    <w:semiHidden/>
+    <w:unhideWhenUsed/>
+    <w:rsid w:val="0060755B"/>
+    <w:rPr>
+      <w:color w:val="800080" w:themeColor="followedHyperlink"/>
+      <w:u w:val="single"/>
+    </w:rPr>
+  </w:style>
 </w:styles>
 </file>
 

</xml_diff>